<commit_message>
updated to latest wq to make the reports, edited some formatting
</commit_message>
<xml_diff>
--- a/rmd_word.docx
+++ b/rmd_word.docx
@@ -9,7 +9,7 @@
       <w:r>
         <w:drawing>
           <wp:inline>
-            <wp:extent cx="5334000" cy="4741333"/>
+            <wp:extent cx="5334000" cy="4267200"/>
             <wp:effectExtent b="0" l="0" r="0" t="0"/>
             <wp:docPr descr="" id="1" name="Picture"/>
             <a:graphic>
@@ -30,7 +30,7 @@
                   <pic:spPr bwMode="auto">
                     <a:xfrm>
                       <a:off x="0" y="0"/>
-                      <a:ext cx="5334000" cy="4741333"/>
+                      <a:ext cx="5334000" cy="4267200"/>
                     </a:xfrm>
                     <a:prstGeom prst="rect">
                       <a:avLst/>
@@ -64,7 +64,7 @@
       <w:r>
         <w:drawing>
           <wp:inline>
-            <wp:extent cx="5334000" cy="4741333"/>
+            <wp:extent cx="5334000" cy="4267200"/>
             <wp:effectExtent b="0" l="0" r="0" t="0"/>
             <wp:docPr descr="" id="1" name="Picture"/>
             <a:graphic>
@@ -85,7 +85,7 @@
                   <pic:spPr bwMode="auto">
                     <a:xfrm>
                       <a:off x="0" y="0"/>
-                      <a:ext cx="5334000" cy="4741333"/>
+                      <a:ext cx="5334000" cy="4267200"/>
                     </a:xfrm>
                     <a:prstGeom prst="rect">
                       <a:avLst/>
@@ -119,7 +119,7 @@
       <w:r>
         <w:drawing>
           <wp:inline>
-            <wp:extent cx="5334000" cy="4741333"/>
+            <wp:extent cx="5334000" cy="4267200"/>
             <wp:effectExtent b="0" l="0" r="0" t="0"/>
             <wp:docPr descr="" id="1" name="Picture"/>
             <a:graphic>
@@ -140,7 +140,7 @@
                   <pic:spPr bwMode="auto">
                     <a:xfrm>
                       <a:off x="0" y="0"/>
-                      <a:ext cx="5334000" cy="4741333"/>
+                      <a:ext cx="5334000" cy="4267200"/>
                     </a:xfrm>
                     <a:prstGeom prst="rect">
                       <a:avLst/>
@@ -174,7 +174,7 @@
       <w:r>
         <w:drawing>
           <wp:inline>
-            <wp:extent cx="5334000" cy="4741333"/>
+            <wp:extent cx="5334000" cy="4267200"/>
             <wp:effectExtent b="0" l="0" r="0" t="0"/>
             <wp:docPr descr="" id="1" name="Picture"/>
             <a:graphic>
@@ -195,7 +195,7 @@
                   <pic:spPr bwMode="auto">
                     <a:xfrm>
                       <a:off x="0" y="0"/>
-                      <a:ext cx="5334000" cy="4741333"/>
+                      <a:ext cx="5334000" cy="4267200"/>
                     </a:xfrm>
                     <a:prstGeom prst="rect">
                       <a:avLst/>
@@ -229,7 +229,7 @@
       <w:r>
         <w:drawing>
           <wp:inline>
-            <wp:extent cx="5334000" cy="4741333"/>
+            <wp:extent cx="5334000" cy="4267200"/>
             <wp:effectExtent b="0" l="0" r="0" t="0"/>
             <wp:docPr descr="" id="1" name="Picture"/>
             <a:graphic>
@@ -250,7 +250,7 @@
                   <pic:spPr bwMode="auto">
                     <a:xfrm>
                       <a:off x="0" y="0"/>
-                      <a:ext cx="5334000" cy="4741333"/>
+                      <a:ext cx="5334000" cy="4267200"/>
                     </a:xfrm>
                     <a:prstGeom prst="rect">
                       <a:avLst/>
@@ -284,7 +284,7 @@
       <w:r>
         <w:drawing>
           <wp:inline>
-            <wp:extent cx="5334000" cy="4741333"/>
+            <wp:extent cx="5334000" cy="4267200"/>
             <wp:effectExtent b="0" l="0" r="0" t="0"/>
             <wp:docPr descr="" id="1" name="Picture"/>
             <a:graphic>
@@ -305,7 +305,7 @@
                   <pic:spPr bwMode="auto">
                     <a:xfrm>
                       <a:off x="0" y="0"/>
-                      <a:ext cx="5334000" cy="4741333"/>
+                      <a:ext cx="5334000" cy="4267200"/>
                     </a:xfrm>
                     <a:prstGeom prst="rect">
                       <a:avLst/>
@@ -339,7 +339,7 @@
       <w:r>
         <w:drawing>
           <wp:inline>
-            <wp:extent cx="5334000" cy="4741333"/>
+            <wp:extent cx="5334000" cy="4267200"/>
             <wp:effectExtent b="0" l="0" r="0" t="0"/>
             <wp:docPr descr="" id="1" name="Picture"/>
             <a:graphic>
@@ -360,7 +360,7 @@
                   <pic:spPr bwMode="auto">
                     <a:xfrm>
                       <a:off x="0" y="0"/>
-                      <a:ext cx="5334000" cy="4741333"/>
+                      <a:ext cx="5334000" cy="4267200"/>
                     </a:xfrm>
                     <a:prstGeom prst="rect">
                       <a:avLst/>
@@ -394,7 +394,7 @@
       <w:r>
         <w:drawing>
           <wp:inline>
-            <wp:extent cx="5334000" cy="4741333"/>
+            <wp:extent cx="5334000" cy="4267200"/>
             <wp:effectExtent b="0" l="0" r="0" t="0"/>
             <wp:docPr descr="" id="1" name="Picture"/>
             <a:graphic>
@@ -415,7 +415,7 @@
                   <pic:spPr bwMode="auto">
                     <a:xfrm>
                       <a:off x="0" y="0"/>
-                      <a:ext cx="5334000" cy="4741333"/>
+                      <a:ext cx="5334000" cy="4267200"/>
                     </a:xfrm>
                     <a:prstGeom prst="rect">
                       <a:avLst/>
@@ -550,7 +550,7 @@
     </w:lvl>
   </w:abstractNum>
   <w:abstractNum w:abstractNumId="990">
-    <w:nsid w:val="74f7ad12"/>
+    <w:nsid w:val="2155db34"/>
     <w:multiLevelType w:val="multilevel"/>
     <w:lvl w:ilvl="0">
       <w:numFmt w:val="bullet"/>

</xml_diff>